<commit_message>
More cleanup, more work
</commit_message>
<xml_diff>
--- a/CS7641-02/Analysis.docx
+++ b/CS7641-02/Analysis.docx
@@ -10,71 +10,45 @@
           <w:szCs w:val="24"/>
         </w:rPr>
       </w:pPr>
-      <w:proofErr w:type="gramStart"/>
       <w:r>
         <w:rPr>
           <w:rFonts w:cstheme="minorHAnsi"/>
           <w:b/>
           <w:szCs w:val="24"/>
         </w:rPr>
-        <w:t>Part 1.</w:t>
-      </w:r>
-      <w:proofErr w:type="gramEnd"/>
-      <w:r>
+        <w:t>Part 1. Randomized Optimization</w:t>
+      </w:r>
+    </w:p>
+    <w:p>
+      <w:pPr>
         <w:rPr>
           <w:rFonts w:cstheme="minorHAnsi"/>
           <w:b/>
           <w:szCs w:val="24"/>
         </w:rPr>
-        <w:t xml:space="preserve"> Randomized Optimization</w:t>
+      </w:pPr>
+      <w:r>
+        <w:rPr>
+          <w:rFonts w:cstheme="minorHAnsi"/>
+          <w:b/>
+          <w:szCs w:val="24"/>
+        </w:rPr>
+        <w:t>Neural Network training through Randomized Optimization</w:t>
       </w:r>
     </w:p>
     <w:p>
       <w:pPr>
         <w:rPr>
           <w:rFonts w:cstheme="minorHAnsi"/>
-          <w:b/>
           <w:szCs w:val="24"/>
         </w:rPr>
       </w:pPr>
       <w:r>
         <w:rPr>
           <w:rFonts w:cstheme="minorHAnsi"/>
-          <w:b/>
-          <w:szCs w:val="24"/>
-        </w:rPr>
-        <w:t>Neural Network training through Randomized Optimization</w:t>
-      </w:r>
-    </w:p>
-    <w:p>
-      <w:pPr>
-        <w:rPr>
-          <w:rFonts w:cstheme="minorHAnsi"/>
-          <w:szCs w:val="24"/>
-        </w:rPr>
-      </w:pPr>
-      <w:r>
-        <w:rPr>
-          <w:rFonts w:cstheme="minorHAnsi"/>
-          <w:szCs w:val="24"/>
-        </w:rPr>
-        <w:t xml:space="preserve">The Skin dataset is a set of RGB points taken from portraits of human faces.  Each point is labeled skin or </w:t>
-      </w:r>
-      <w:proofErr w:type="spellStart"/>
-      <w:r>
-        <w:rPr>
-          <w:rFonts w:cstheme="minorHAnsi"/>
-          <w:szCs w:val="24"/>
-        </w:rPr>
-        <w:t>non skin</w:t>
-      </w:r>
-      <w:proofErr w:type="spellEnd"/>
-      <w:r>
-        <w:rPr>
-          <w:rFonts w:cstheme="minorHAnsi"/>
-          <w:szCs w:val="24"/>
-        </w:rPr>
-        <w:t xml:space="preserve">.  In assignment one, </w:t>
+          <w:szCs w:val="24"/>
+        </w:rPr>
+        <w:t xml:space="preserve">The Skin dataset is a set of RGB points taken from portraits of human faces.  Each point is labeled skin or non skin.  In assignment one, </w:t>
       </w:r>
       <w:r>
         <w:rPr>
@@ -871,7 +845,6 @@
           <w:szCs w:val="24"/>
         </w:rPr>
       </w:pPr>
-      <w:proofErr w:type="gramStart"/>
       <w:r>
         <w:rPr>
           <w:rFonts w:cstheme="minorHAnsi"/>
@@ -889,7 +862,6 @@
         </w:rPr>
         <w:t>.</w:t>
       </w:r>
-      <w:proofErr w:type="gramEnd"/>
       <w:r>
         <w:rPr>
           <w:rFonts w:cstheme="minorHAnsi"/>
@@ -987,7 +959,6 @@
           <w:szCs w:val="24"/>
         </w:rPr>
       </w:pPr>
-      <w:proofErr w:type="gramStart"/>
       <w:r>
         <w:rPr>
           <w:rFonts w:cstheme="minorHAnsi"/>
@@ -1004,7 +975,6 @@
         </w:rPr>
         <w:t>.</w:t>
       </w:r>
-      <w:proofErr w:type="gramEnd"/>
       <w:r>
         <w:rPr>
           <w:rFonts w:cstheme="minorHAnsi"/>
@@ -1663,21 +1633,12 @@
         </w:rPr>
         <w:t xml:space="preserve">The validation accuracy of the </w:t>
       </w:r>
-      <w:proofErr w:type="gramStart"/>
-      <w:r>
-        <w:rPr>
-          <w:rFonts w:cstheme="minorHAnsi"/>
-          <w:szCs w:val="24"/>
-        </w:rPr>
-        <w:t>most fit</w:t>
-      </w:r>
-      <w:proofErr w:type="gramEnd"/>
-      <w:r>
-        <w:rPr>
-          <w:rFonts w:cstheme="minorHAnsi"/>
-          <w:szCs w:val="24"/>
-        </w:rPr>
-        <w:t xml:space="preserve"> result</w:t>
+      <w:r>
+        <w:rPr>
+          <w:rFonts w:cstheme="minorHAnsi"/>
+          <w:szCs w:val="24"/>
+        </w:rPr>
+        <w:t>most fit result</w:t>
       </w:r>
       <w:r>
         <w:rPr>
@@ -1900,36 +1861,18 @@
         </w:rPr>
         <w:t xml:space="preserve">formula used for the probability of accepting a less fit instance is taken from the ABAGAIL implementation </w:t>
       </w:r>
-      <w:proofErr w:type="spellStart"/>
       <w:r>
         <w:rPr>
           <w:rStyle w:val="CodeChar"/>
         </w:rPr>
         <w:t>SimulatedAnnealing</w:t>
       </w:r>
-      <w:proofErr w:type="spellEnd"/>
-      <w:r>
-        <w:rPr>
-          <w:rFonts w:cstheme="minorHAnsi"/>
-          <w:szCs w:val="24"/>
-        </w:rPr>
-        <w:t xml:space="preserve">.  The class itself is not used here; the encapsulation of temperature and exposure of a single </w:t>
-      </w:r>
-      <w:proofErr w:type="gramStart"/>
-      <w:r>
-        <w:rPr>
-          <w:rFonts w:cstheme="minorHAnsi"/>
-          <w:szCs w:val="24"/>
-        </w:rPr>
-        <w:t>train(</w:t>
-      </w:r>
-      <w:proofErr w:type="gramEnd"/>
-      <w:r>
-        <w:rPr>
-          <w:rFonts w:cstheme="minorHAnsi"/>
-          <w:szCs w:val="24"/>
-        </w:rPr>
-        <w:t xml:space="preserve">) method made it difficult to take the current temperature into account in the </w:t>
+      <w:r>
+        <w:rPr>
+          <w:rFonts w:cstheme="minorHAnsi"/>
+          <w:szCs w:val="24"/>
+        </w:rPr>
+        <w:t xml:space="preserve">.  The class itself is not used here; the encapsulation of temperature and exposure of a single train() method made it difficult to take the current temperature into account in the </w:t>
       </w:r>
       <w:r>
         <w:rPr>
@@ -1987,14 +1930,12 @@
         </w:rPr>
         <w:t xml:space="preserve"> </w:t>
       </w:r>
-      <w:proofErr w:type="spellStart"/>
       <w:r>
         <w:rPr>
           <w:rStyle w:val="CodeChar"/>
         </w:rPr>
         <w:t>RandomizedHillClimbing</w:t>
       </w:r>
-      <w:proofErr w:type="spellEnd"/>
       <w:r>
         <w:rPr>
           <w:rFonts w:cstheme="minorHAnsi"/>
@@ -2201,7 +2142,6 @@
         </w:rPr>
         <w:t xml:space="preserve">implementation </w:t>
       </w:r>
-      <w:proofErr w:type="spellStart"/>
       <w:r>
         <w:rPr>
           <w:rStyle w:val="CodeChar"/>
@@ -2226,7 +2166,6 @@
         </w:rPr>
         <w:t>lgorithm</w:t>
       </w:r>
-      <w:proofErr w:type="spellEnd"/>
       <w:r>
         <w:rPr>
           <w:rFonts w:cstheme="minorHAnsi"/>
@@ -2778,7 +2717,6 @@
           <w:szCs w:val="24"/>
         </w:rPr>
       </w:pPr>
-      <w:proofErr w:type="gramStart"/>
       <w:r>
         <w:rPr>
           <w:rFonts w:cstheme="minorHAnsi"/>
@@ -2803,7 +2741,6 @@
         </w:rPr>
         <w:t>.</w:t>
       </w:r>
-      <w:proofErr w:type="gramEnd"/>
       <w:r>
         <w:rPr>
           <w:rFonts w:cstheme="minorHAnsi"/>
@@ -2881,7 +2818,6 @@
           <w:szCs w:val="24"/>
         </w:rPr>
       </w:pPr>
-      <w:proofErr w:type="gramStart"/>
       <w:r>
         <w:rPr>
           <w:rFonts w:cstheme="minorHAnsi"/>
@@ -2898,7 +2834,6 @@
         </w:rPr>
         <w:t>.</w:t>
       </w:r>
-      <w:proofErr w:type="gramEnd"/>
       <w:r>
         <w:rPr>
           <w:rFonts w:cstheme="minorHAnsi"/>
@@ -3020,7 +2955,6 @@
                 <w:szCs w:val="24"/>
               </w:rPr>
             </w:pPr>
-            <w:proofErr w:type="spellStart"/>
             <w:r>
               <w:rPr>
                 <w:rFonts w:cstheme="minorHAnsi"/>
@@ -3028,7 +2962,6 @@
               </w:rPr>
               <w:t>StDev</w:t>
             </w:r>
-            <w:proofErr w:type="spellEnd"/>
             <w:r>
               <w:rPr>
                 <w:rFonts w:cstheme="minorHAnsi"/>
@@ -3604,23 +3537,7 @@
           <w:rFonts w:cstheme="minorHAnsi"/>
           <w:szCs w:val="24"/>
         </w:rPr>
-        <w:t xml:space="preserve">  The standard genetic algorithm found optima with least variance across starts, although it did not hit the peak of simulated annealing.  A hybrid genetic algorithm followed by hill climbing performed in similar time to simulated annealing and similar standard deviation to genetic algorithms, but failed to find </w:t>
-      </w:r>
-      <w:proofErr w:type="gramStart"/>
-      <w:r>
-        <w:rPr>
-          <w:rFonts w:cstheme="minorHAnsi"/>
-          <w:szCs w:val="24"/>
-        </w:rPr>
-        <w:t>a global</w:t>
-      </w:r>
-      <w:proofErr w:type="gramEnd"/>
-      <w:r>
-        <w:rPr>
-          <w:rFonts w:cstheme="minorHAnsi"/>
-          <w:szCs w:val="24"/>
-        </w:rPr>
-        <w:t xml:space="preserve"> optima comparable to the best found by simulated annealing.</w:t>
+        <w:t xml:space="preserve">  The standard genetic algorithm found optima with least variance across starts, although it did not hit the peak of simulated annealing.  A hybrid genetic algorithm followed by hill climbing performed in similar time to simulated annealing and similar standard deviation to genetic algorithms, but failed to find a global optima comparable to the best found by simulated annealing.</w:t>
       </w:r>
       <w:r>
         <w:rPr>
@@ -3687,96 +3604,71 @@
           <w:rFonts w:cstheme="minorHAnsi"/>
           <w:szCs w:val="24"/>
         </w:rPr>
+        <w:t>, then returns the count</w:t>
+      </w:r>
+      <w:r>
+        <w:rPr>
+          <w:rFonts w:cstheme="minorHAnsi"/>
+          <w:szCs w:val="24"/>
+        </w:rPr>
+        <w:t xml:space="preserve">.  </w:t>
+      </w:r>
+      <w:r>
+        <w:rPr>
+          <w:rFonts w:cstheme="minorHAnsi"/>
+          <w:szCs w:val="24"/>
+        </w:rPr>
+        <w:t xml:space="preserve">Hill climbing and simulated annealing should have no </w:t>
+      </w:r>
+      <w:r>
+        <w:rPr>
+          <w:rFonts w:cstheme="minorHAnsi"/>
+          <w:szCs w:val="24"/>
+        </w:rPr>
+        <w:t xml:space="preserve">trouble optimizing this problem, </w:t>
+      </w:r>
+      <w:r>
+        <w:rPr>
+          <w:rFonts w:cstheme="minorHAnsi"/>
+          <w:szCs w:val="24"/>
+        </w:rPr>
+        <w:t>given enough iterations</w:t>
+      </w:r>
+      <w:r>
+        <w:rPr>
+          <w:rFonts w:cstheme="minorHAnsi"/>
+          <w:szCs w:val="24"/>
+        </w:rPr>
+        <w:t>, since f</w:t>
+      </w:r>
+      <w:r>
+        <w:rPr>
+          <w:rFonts w:cstheme="minorHAnsi"/>
+          <w:szCs w:val="24"/>
+        </w:rPr>
+        <w:t xml:space="preserve">or any given instance, there is exactly one neighbor within a single bit flip that improves the function.  </w:t>
+      </w:r>
+      <w:r>
+        <w:rPr>
+          <w:rFonts w:cstheme="minorHAnsi"/>
+          <w:szCs w:val="24"/>
+        </w:rPr>
+        <w:t xml:space="preserve">A genetic algorithm with a </w:t>
+      </w:r>
+      <w:r>
+        <w:rPr>
+          <w:rFonts w:cstheme="minorHAnsi"/>
+          <w:szCs w:val="24"/>
+        </w:rPr>
+        <w:t>single bit mutation function and a single point crossover function should also be able to find the absolute optimum eventually</w:t>
+      </w:r>
+      <w:r>
+        <w:rPr>
+          <w:rFonts w:cstheme="minorHAnsi"/>
+          <w:szCs w:val="24"/>
+        </w:rPr>
         <w:t xml:space="preserve">, </w:t>
       </w:r>
-      <w:proofErr w:type="gramStart"/>
-      <w:r>
-        <w:rPr>
-          <w:rFonts w:cstheme="minorHAnsi"/>
-          <w:szCs w:val="24"/>
-        </w:rPr>
-        <w:t>then</w:t>
-      </w:r>
-      <w:proofErr w:type="gramEnd"/>
-      <w:r>
-        <w:rPr>
-          <w:rFonts w:cstheme="minorHAnsi"/>
-          <w:szCs w:val="24"/>
-        </w:rPr>
-        <w:t xml:space="preserve"> returns the count</w:t>
-      </w:r>
-      <w:r>
-        <w:rPr>
-          <w:rFonts w:cstheme="minorHAnsi"/>
-          <w:szCs w:val="24"/>
-        </w:rPr>
-        <w:t xml:space="preserve">.  </w:t>
-      </w:r>
-      <w:r>
-        <w:rPr>
-          <w:rFonts w:cstheme="minorHAnsi"/>
-          <w:szCs w:val="24"/>
-        </w:rPr>
-        <w:t xml:space="preserve">Hill climbing and simulated annealing should have no </w:t>
-      </w:r>
-      <w:r>
-        <w:rPr>
-          <w:rFonts w:cstheme="minorHAnsi"/>
-          <w:szCs w:val="24"/>
-        </w:rPr>
-        <w:t xml:space="preserve">trouble optimizing this problem, </w:t>
-      </w:r>
-      <w:r>
-        <w:rPr>
-          <w:rFonts w:cstheme="minorHAnsi"/>
-          <w:szCs w:val="24"/>
-        </w:rPr>
-        <w:t xml:space="preserve">given enough </w:t>
-      </w:r>
-      <w:proofErr w:type="gramStart"/>
-      <w:r>
-        <w:rPr>
-          <w:rFonts w:cstheme="minorHAnsi"/>
-          <w:szCs w:val="24"/>
-        </w:rPr>
-        <w:t>iterations</w:t>
-      </w:r>
-      <w:proofErr w:type="gramEnd"/>
-      <w:r>
-        <w:rPr>
-          <w:rFonts w:cstheme="minorHAnsi"/>
-          <w:szCs w:val="24"/>
-        </w:rPr>
-        <w:t>, since f</w:t>
-      </w:r>
-      <w:r>
-        <w:rPr>
-          <w:rFonts w:cstheme="minorHAnsi"/>
-          <w:szCs w:val="24"/>
-        </w:rPr>
-        <w:t xml:space="preserve">or any given instance, there is exactly one neighbor within a single bit flip that improves the function.  </w:t>
-      </w:r>
-      <w:r>
-        <w:rPr>
-          <w:rFonts w:cstheme="minorHAnsi"/>
-          <w:szCs w:val="24"/>
-        </w:rPr>
-        <w:t xml:space="preserve">A genetic algorithm with a </w:t>
-      </w:r>
-      <w:r>
-        <w:rPr>
-          <w:rFonts w:cstheme="minorHAnsi"/>
-          <w:szCs w:val="24"/>
-        </w:rPr>
-        <w:t>single bit mutation function and a single point crossover function should also be able to find the absolute optimum eventually</w:t>
-      </w:r>
-      <w:r>
-        <w:rPr>
-          <w:rFonts w:cstheme="minorHAnsi"/>
-          <w:szCs w:val="24"/>
-        </w:rPr>
-        <w:t xml:space="preserve">, </w:t>
-      </w:r>
       <w:r>
         <w:rPr>
           <w:rFonts w:cstheme="minorHAnsi"/>
@@ -3832,23 +3724,7 @@
           <w:rFonts w:cstheme="minorHAnsi"/>
           <w:szCs w:val="24"/>
         </w:rPr>
-        <w:t xml:space="preserve">The four peaks evaluation function counts the consecutive leading ones in the head, the consecutive trailing zeros in the tail, and then awards a bonus equal to the size of the bit string if both the head and tail are longer than the parameter t.  This is tricky for hill climbing algorithms, because for any given instance there are two neighbors that can increase fitness, but if the head and tail do not both grow to t before the algorithm stops, or if one of them grows beyond length minus t, then the largest fitness boost will never be found.  Simulated annealing might allow more time to find the balanced head and tail in some </w:t>
-      </w:r>
-      <w:proofErr w:type="gramStart"/>
-      <w:r>
-        <w:rPr>
-          <w:rFonts w:cstheme="minorHAnsi"/>
-          <w:szCs w:val="24"/>
-        </w:rPr>
-        <w:t>iterations</w:t>
-      </w:r>
-      <w:proofErr w:type="gramEnd"/>
-      <w:r>
-        <w:rPr>
-          <w:rFonts w:cstheme="minorHAnsi"/>
-          <w:szCs w:val="24"/>
-        </w:rPr>
-        <w:t>, but it will still tend to find lesser optima.  Genetic algorithms have a better chance of finding the bonus through a single point crossover.  MIMIC should excel at this, once one sample finds the bonus, it will be preserved in the kept pool to train the optimal distribution for all remaining iterations.</w:t>
+        <w:t>The four peaks evaluation function counts the consecutive leading ones in the head, the consecutive trailing zeros in the tail, and then awards a bonus equal to the size of the bit string if both the head and tail are longer than the parameter t.  This is tricky for hill climbing algorithms, because for any given instance there are two neighbors that can increase fitness, but if the head and tail do not both grow to t before the algorithm stops, or if one of them grows beyond length minus t, then the largest fitness boost will never be found.  Simulated annealing might allow more time to find the balanced head and tail in some iterations, but it will still tend to find lesser optima.  Genetic algorithms have a better chance of finding the bonus through a single point crossover.  MIMIC should excel at this, once one sample finds the bonus, it will be preserved in the kept pool to train the optimal distribution for all remaining iterations.</w:t>
       </w:r>
     </w:p>
     <w:p>
@@ -3886,30 +3762,14 @@
           <w:szCs w:val="24"/>
         </w:rPr>
         <w:lastRenderedPageBreak/>
-        <w:t xml:space="preserve">The count ones algorithm does what it says.  It should be trivial for the hill climbing based </w:t>
-      </w:r>
-      <w:proofErr w:type="gramStart"/>
-      <w:r>
-        <w:rPr>
-          <w:rFonts w:cstheme="minorHAnsi"/>
-          <w:szCs w:val="24"/>
-        </w:rPr>
-        <w:t xml:space="preserve">algorithms </w:t>
-      </w:r>
-      <w:r>
-        <w:rPr>
-          <w:rFonts w:cstheme="minorHAnsi"/>
-          <w:szCs w:val="24"/>
-        </w:rPr>
-        <w:t xml:space="preserve"> to</w:t>
-      </w:r>
-      <w:proofErr w:type="gramEnd"/>
-      <w:r>
-        <w:rPr>
-          <w:rFonts w:cstheme="minorHAnsi"/>
-          <w:szCs w:val="24"/>
-        </w:rPr>
-        <w:t xml:space="preserve"> find a neighbor that improves any given instance in the early iterations, but once the zero positions become sparse, further improvements become harder to find.  Genetic</w:t>
+        <w:t xml:space="preserve">The count ones algorithm does what it says.  It should be trivial for the hill climbing based algorithms </w:t>
+      </w:r>
+      <w:r>
+        <w:rPr>
+          <w:rFonts w:cstheme="minorHAnsi"/>
+          <w:szCs w:val="24"/>
+        </w:rPr>
+        <w:t xml:space="preserve"> to find a neighbor that improves any given instance in the early iterations, but once the zero positions become sparse, further improvements become harder to find.  Genetic</w:t>
       </w:r>
       <w:r>
         <w:rPr>
@@ -6750,15 +6610,7 @@
         <w:t>longest consecutive run of 1s and longest consecutive runs of 0s.</w:t>
       </w:r>
       <w:r>
-        <w:t xml:space="preserve">  All algorithms were able to find optima that met the peak criteria.  Simulated annealing and MIMIC both performed very well, but failed to find the global optima.  Simulated annealing found better maximum and median optima than MIMIC.  Randomized hill climbing found </w:t>
-      </w:r>
-      <w:proofErr w:type="gramStart"/>
-      <w:r>
-        <w:t>a better</w:t>
-      </w:r>
-      <w:proofErr w:type="gramEnd"/>
-      <w:r>
-        <w:t xml:space="preserve"> maximum optima than the standard genetic algorithm, but the latter had less variance and a higher central tendency.</w:t>
+        <w:t xml:space="preserve">  All algorithms were able to find optima that met the peak criteria.  Simulated annealing and MIMIC both performed very well, but failed to find the global optima.  Simulated annealing found better maximum and median optima than MIMIC.  Randomized hill climbing found a better maximum optima than the standard genetic algorithm, but the latter had less variance and a higher central tendency.</w:t>
       </w:r>
       <w:r>
         <w:t xml:space="preserve">  </w:t>
@@ -6776,14 +6628,12 @@
       <w:r>
         <w:t xml:space="preserve">varies </w:t>
       </w:r>
-      <w:proofErr w:type="gramStart"/>
       <w:r>
         <w:t>for</w:t>
       </w:r>
       <w:r>
         <w:t xml:space="preserve"> each iteration</w:t>
       </w:r>
-      <w:proofErr w:type="gramEnd"/>
       <w:r>
         <w:t>.  The weights and values of the items to fill the knapsack are randomly generated according to certain parameters, and each algorithm strives to maximize the value of the knapsack with the problem at hand.  At this task, MIMIC consistently outperform</w:t>
       </w:r>
@@ -6894,7 +6744,6 @@
           <w:b/>
         </w:rPr>
       </w:pPr>
-      <w:proofErr w:type="gramStart"/>
       <w:r>
         <w:rPr>
           <w:b/>
@@ -6906,40 +6755,25 @@
         <w:rPr>
           <w:b/>
         </w:rPr>
-        <w:t>.</w:t>
-      </w:r>
-      <w:proofErr w:type="gramEnd"/>
-      <w:r>
+        <w:t>. Unsupervised Learning</w:t>
+      </w:r>
+    </w:p>
+    <w:p>
+      <w:pPr>
         <w:rPr>
           <w:b/>
         </w:rPr>
-        <w:t xml:space="preserve"> Unsupervised Learning</w:t>
-      </w:r>
-    </w:p>
-    <w:p>
-      <w:pPr>
+      </w:pPr>
+      <w:r>
         <w:rPr>
           <w:b/>
         </w:rPr>
-      </w:pPr>
-      <w:r>
-        <w:rPr>
-          <w:b/>
-        </w:rPr>
         <w:t>Discussion of Datasets for Clustering</w:t>
       </w:r>
     </w:p>
     <w:p>
       <w:r>
-        <w:t xml:space="preserve">The house-votes-84 dataset contains yea or nay votes on 16 selected issues for each house representative in 1984.  The votes are labeled with party affiliation, either republican or democrat.  Clustering algorithms should be effective at finding similar distributions of votes that align to party affiliation.  Clusters may also align to political dimensions and coalitions not classified in this dataset.  The only known ideological information is the party affiliation, so I examine how closely the clusters adhere to party lines, and how much extra information that is significant to the </w:t>
-      </w:r>
-      <w:proofErr w:type="spellStart"/>
-      <w:r>
-        <w:t>clusterer</w:t>
-      </w:r>
-      <w:proofErr w:type="spellEnd"/>
-      <w:r>
-        <w:t xml:space="preserve"> cannot be explained by party affiliation.</w:t>
+        <w:t>The house-votes-84 dataset contains yea or nay votes on 16 selected issues for each house representative in 1984.  The votes are labeled with party affiliation, either republican or democrat.  Clustering algorithms should be effective at finding similar distributions of votes that align to party affiliation.  Clusters may also align to political dimensions and coalitions not classified in this dataset.  The only known ideological information is the party affiliation, so I examine how closely the clusters adhere to party lines, and how much extra information that is significant to the clusterer cannot be explained by party affiliation.</w:t>
       </w:r>
     </w:p>
     <w:p>
@@ -6996,15 +6830,7 @@
         <w:t>M) to estimate the distribution of clusters</w:t>
       </w:r>
       <w:r>
-        <w:t xml:space="preserve">.  I estimated two clusters by votes using each method, and observed how closely the ideological distribution aligns to republican and democrat labels.  I also used </w:t>
-      </w:r>
-      <w:proofErr w:type="spellStart"/>
-      <w:r>
-        <w:t>Calinski-Harabasz</w:t>
-      </w:r>
-      <w:proofErr w:type="spellEnd"/>
-      <w:r>
-        <w:t xml:space="preserve"> (CH) criteria to find the optimum number of clusters with K-means, and cross validation </w:t>
+        <w:t xml:space="preserve">.  I estimated two clusters by votes using each method, and observed how closely the ideological distribution aligns to republican and democrat labels.  I also used Calinski-Harabasz (CH) criteria to find the optimum number of clusters with K-means, and cross validation </w:t>
       </w:r>
       <w:r>
         <w:t>error</w:t>
@@ -7097,7 +6923,6 @@
       </w:r>
     </w:p>
     <w:p>
-      <w:proofErr w:type="gramStart"/>
       <w:r>
         <w:rPr>
           <w:b/>
@@ -7105,7 +6930,6 @@
         <w:lastRenderedPageBreak/>
         <w:t>Figure 5.</w:t>
       </w:r>
-      <w:proofErr w:type="gramEnd"/>
       <w:r>
         <w:t xml:space="preserve"> House Representatives clustered by votes, class coloring</w:t>
       </w:r>
@@ -7256,15 +7080,7 @@
         <w:t>is</w:t>
       </w:r>
       <w:r>
-        <w:t xml:space="preserve"> at opposite ends of the principal component axis, centered </w:t>
-      </w:r>
-      <w:proofErr w:type="gramStart"/>
-      <w:r>
-        <w:t>around</w:t>
-      </w:r>
-      <w:proofErr w:type="gramEnd"/>
-      <w:r>
-        <w:t xml:space="preserve"> the center of mass of the data.</w:t>
+        <w:t xml:space="preserve"> at opposite ends of the principal component axis, centered around the center of mass of the data.</w:t>
       </w:r>
       <w:r>
         <w:t xml:space="preserve"> </w:t>
@@ -7288,7 +7104,6 @@
       <w:pPr>
         <w:pStyle w:val="NoSpacing"/>
       </w:pPr>
-      <w:proofErr w:type="gramStart"/>
       <w:r>
         <w:rPr>
           <w:b/>
@@ -7296,7 +7111,6 @@
         <w:lastRenderedPageBreak/>
         <w:t>Figure 7.</w:t>
       </w:r>
-      <w:proofErr w:type="gramEnd"/>
       <w:r>
         <w:t xml:space="preserve"> House Representatives clustered by principal components, class coloring</w:t>
       </w:r>
@@ -7415,14 +7229,12 @@
           </wp:anchor>
         </w:drawing>
       </w:r>
-      <w:proofErr w:type="gramStart"/>
       <w:r>
         <w:rPr>
           <w:b/>
         </w:rPr>
         <w:t>Figure 6.</w:t>
       </w:r>
-      <w:proofErr w:type="gramEnd"/>
       <w:r>
         <w:t xml:space="preserve"> Class distribution on first and second principal components</w:t>
       </w:r>
@@ -7433,13 +7245,13 @@
           <w:noProof/>
         </w:rPr>
         <w:drawing>
-          <wp:anchor distT="0" distB="0" distL="114300" distR="114300" simplePos="0" relativeHeight="251660288" behindDoc="1" locked="0" layoutInCell="1" allowOverlap="1" wp14:anchorId="1BF2C336" wp14:editId="51410461">
+          <wp:anchor distT="0" distB="0" distL="114300" distR="114300" simplePos="0" relativeHeight="251660288" behindDoc="1" locked="0" layoutInCell="1" allowOverlap="1" wp14:anchorId="1BF2C336" wp14:editId="55288504">
             <wp:simplePos x="0" y="0"/>
             <wp:positionH relativeFrom="column">
               <wp:posOffset>-13335</wp:posOffset>
             </wp:positionH>
             <wp:positionV relativeFrom="paragraph">
-              <wp:posOffset>564515</wp:posOffset>
+              <wp:posOffset>478790</wp:posOffset>
             </wp:positionV>
             <wp:extent cx="2271395" cy="1188720"/>
             <wp:effectExtent l="0" t="0" r="0" b="0"/>
@@ -7496,14 +7308,12 @@
           </wp:anchor>
         </w:drawing>
       </w:r>
-      <w:proofErr w:type="gramStart"/>
       <w:r>
         <w:rPr>
           <w:b/>
         </w:rPr>
         <w:t>Figure 8.</w:t>
       </w:r>
-      <w:proofErr w:type="gramEnd"/>
       <w:r>
         <w:t xml:space="preserve"> Cluster split on principal component</w:t>
       </w:r>
@@ -7607,14 +7417,12 @@
       </w:r>
     </w:p>
     <w:p>
-      <w:proofErr w:type="gramStart"/>
       <w:r>
         <w:rPr>
           <w:b/>
         </w:rPr>
         <w:t>Figure 9.</w:t>
       </w:r>
-      <w:proofErr w:type="gramEnd"/>
       <w:r>
         <w:t xml:space="preserve"> </w:t>
       </w:r>
@@ -7758,11 +7566,9 @@
       <w:pPr>
         <w:spacing w:line="276" w:lineRule="auto"/>
       </w:pPr>
-      <w:proofErr w:type="gramStart"/>
       <w:r>
         <w:t>more</w:t>
       </w:r>
-      <w:proofErr w:type="gramEnd"/>
       <w:r>
         <w:t xml:space="preserve"> than the other</w:t>
       </w:r>
@@ -7817,13 +7623,8 @@
       <w:pPr>
         <w:spacing w:line="276" w:lineRule="auto"/>
       </w:pPr>
-      <w:proofErr w:type="gramStart"/>
-      <w:r>
-        <w:t>separate</w:t>
-      </w:r>
-      <w:proofErr w:type="gramEnd"/>
-      <w:r>
-        <w:t xml:space="preserve"> classes</w:t>
+      <w:r>
+        <w:t>separate classes</w:t>
       </w:r>
     </w:p>
     <w:p/>
@@ -7858,13 +7659,7 @@
         <w:t>the original dataset.  One cluster is almost entirely democrat, and the other cluster contains the remainder of the representatives.</w:t>
       </w:r>
       <w:r>
-        <w:t xml:space="preserve">  On the eight-dimension PCA political spectrum derived from these votes, most democrats and one republican distanced themselves from the rest of the house.  Expectation maximization found largely the same clusters under PCA as in the original dataset, indicating it is not significantly affected by the transformation.  It follows that K-means is more sensitive to changes in relative distance between instances during projections, since its membership is based on raw distance.  The K-means algorithm did not find significantly different class distributions in the </w:t>
-      </w:r>
-      <w:r>
-        <w:t>RP and the random subset</w:t>
-      </w:r>
-      <w:r>
-        <w:t>, suggesting that they did not change the relative distance between instances.  K-means did find radically different clusters in the reduced ICA dataset, as did EM.  This su</w:t>
+        <w:t xml:space="preserve">  On the eight-dimension PCA political spectrum derived from these votes, most democrats and one republican distanced themselves from the rest of the house.  Expectation maximization found largely the same clusters under PCA as in the original dataset, indicating it is not significantly affected by the transformation.  It follows that K-means is more sensitive to changes in relative distance between instances during projections, since its membership is based on raw distance.  The K-means algorithm did not find significantly different class distributions in the RP and the random subset, suggesting that they did not change the relative distance between instances.  K-means did find radically different clusters in the reduced ICA dataset, as did EM.  This su</w:t>
       </w:r>
       <w:r>
         <w:t xml:space="preserve">ggests that the relative distance between instances changed, and the information differentiating democrat from republican in the untransformed data was lost in the ICA projection.  It’s possible that </w:t>
@@ -7877,14 +7672,12 @@
       <w:pPr>
         <w:pStyle w:val="NoSpacing"/>
       </w:pPr>
-      <w:proofErr w:type="gramStart"/>
       <w:r>
         <w:rPr>
           <w:b/>
         </w:rPr>
         <w:t>Figure 10.</w:t>
       </w:r>
-      <w:proofErr w:type="gramEnd"/>
       <w:r>
         <w:t xml:space="preserve"> Plots of independent components by class</w:t>
       </w:r>
@@ -7994,14 +7787,12 @@
       <w:pPr>
         <w:pStyle w:val="NoSpacing"/>
       </w:pPr>
-      <w:proofErr w:type="gramStart"/>
       <w:r>
         <w:rPr>
           <w:b/>
         </w:rPr>
         <w:t>Figure 11.</w:t>
       </w:r>
-      <w:proofErr w:type="gramEnd"/>
       <w:r>
         <w:t xml:space="preserve"> Loan application clusters by class</w:t>
       </w:r>
@@ -8050,13 +7841,7 @@
     </w:p>
     <w:p>
       <w:r>
-        <w:t xml:space="preserve">The loan application dataset did not cluster along class lines as neatly as the house votes when two clusters were estimated.  This suggests that there may be criteria in accepting or rejecting a loan application that are not present in the given factors.  </w:t>
-      </w:r>
-      <w:r>
-        <w:t>Four clusters of five in the optimal EM distribution have a majority class.  One clu</w:t>
-      </w:r>
-      <w:r>
-        <w:t>ster contains a more even mix, again resembling a catch-all class.  This appears to</w:t>
+        <w:t>The loan application dataset did not cluster along class lines as neatly as the house votes when two clusters were estimated.  This suggests that there may be criteria in accepting or rejecting a loan application that are not present in the given factors.  Four clusters of five in the optimal EM distribution have a majority class.  One cluster contains a more even mix, again resembling a catch-all class.  This appears to</w:t>
       </w:r>
       <w:r>
         <w:t xml:space="preserve"> be a feature of EM. The five cluster</w:t>
@@ -8095,7 +7880,6 @@
       <w:pPr>
         <w:pStyle w:val="NoSpacing"/>
       </w:pPr>
-      <w:proofErr w:type="gramStart"/>
       <w:r>
         <w:rPr>
           <w:b/>
@@ -8103,7 +7887,6 @@
         <w:lastRenderedPageBreak/>
         <w:t>Figure 12.</w:t>
       </w:r>
-      <w:proofErr w:type="gramEnd"/>
       <w:r>
         <w:t xml:space="preserve"> Loan application clusters by class</w:t>
       </w:r>
@@ -8117,9 +7900,9 @@
           <w:noProof/>
         </w:rPr>
         <w:drawing>
-          <wp:inline distT="0" distB="0" distL="0" distR="0" wp14:anchorId="78AB25EC" wp14:editId="38F0777B">
-            <wp:extent cx="5943600" cy="3621405"/>
-            <wp:effectExtent l="0" t="0" r="0" b="0"/>
+          <wp:inline distT="0" distB="0" distL="0" distR="0" wp14:anchorId="78AB25EC" wp14:editId="3508E730">
+            <wp:extent cx="5252630" cy="3200400"/>
+            <wp:effectExtent l="0" t="0" r="5715" b="0"/>
             <wp:docPr id="10" name="Picture 10"/>
             <wp:cNvGraphicFramePr>
               <a:graphicFrameLocks xmlns:a="http://schemas.openxmlformats.org/drawingml/2006/main" noChangeAspect="1"/>
@@ -8140,7 +7923,7 @@
                   <pic:spPr>
                     <a:xfrm>
                       <a:off x="0" y="0"/>
-                      <a:ext cx="5943600" cy="3621405"/>
+                      <a:ext cx="5252630" cy="3200400"/>
                     </a:xfrm>
                     <a:prstGeom prst="rect">
                       <a:avLst/>
@@ -8166,12 +7949,10 @@
       <w:r>
         <w:t xml:space="preserve"> by the majority class of the most likely cluster in the eleven cluster model.  The two cluster model produces exactly the same number of incorrectly classified instances.  PCA enables more differentiation between instances, and identifies more clusters, but those clusters are less useful for classification of loan applications.</w:t>
       </w:r>
-      <w:bookmarkStart w:id="0" w:name="_GoBack"/>
-      <w:bookmarkEnd w:id="0"/>
-    </w:p>
-    <w:p/>
+    </w:p>
     <w:p>
       <w:pPr>
+        <w:pStyle w:val="NoSpacing"/>
         <w:rPr>
           <w:noProof/>
         </w:rPr>
@@ -8180,11 +7961,26 @@
         <w:rPr>
           <w:noProof/>
         </w:rPr>
-        <w:lastRenderedPageBreak/>
         <w:drawing>
-          <wp:inline distT="0" distB="0" distL="0" distR="0" wp14:anchorId="6EA05B2F" wp14:editId="18D71F39">
-            <wp:extent cx="4619048" cy="3647619"/>
-            <wp:effectExtent l="0" t="0" r="0" b="0"/>
+          <wp:anchor distT="0" distB="0" distL="114300" distR="114300" simplePos="0" relativeHeight="251663360" behindDoc="1" locked="0" layoutInCell="1" allowOverlap="1" wp14:anchorId="1CD7AA85" wp14:editId="5FAA0282">
+            <wp:simplePos x="0" y="0"/>
+            <wp:positionH relativeFrom="column">
+              <wp:posOffset>0</wp:posOffset>
+            </wp:positionH>
+            <wp:positionV relativeFrom="paragraph">
+              <wp:posOffset>288290</wp:posOffset>
+            </wp:positionV>
+            <wp:extent cx="3307715" cy="2468880"/>
+            <wp:effectExtent l="0" t="0" r="6985" b="7620"/>
+            <wp:wrapTight wrapText="bothSides">
+              <wp:wrapPolygon edited="0">
+                <wp:start x="0" y="0"/>
+                <wp:lineTo x="0" y="21500"/>
+                <wp:lineTo x="21521" y="21500"/>
+                <wp:lineTo x="21521" y="0"/>
+                <wp:lineTo x="0" y="0"/>
+              </wp:wrapPolygon>
+            </wp:wrapTight>
             <wp:docPr id="8" name="Picture 8"/>
             <wp:cNvGraphicFramePr>
               <a:graphicFrameLocks xmlns:a="http://schemas.openxmlformats.org/drawingml/2006/main" noChangeAspect="1"/>
@@ -8196,33 +7992,66 @@
                     <pic:cNvPr id="0" name=""/>
                     <pic:cNvPicPr/>
                   </pic:nvPicPr>
-                  <pic:blipFill>
-                    <a:blip r:embed="rId18"/>
-                    <a:stretch>
-                      <a:fillRect/>
-                    </a:stretch>
+                  <pic:blipFill rotWithShape="1">
+                    <a:blip r:embed="rId18">
+                      <a:extLst>
+                        <a:ext uri="{28A0092B-C50C-407E-A947-70E740481C1C}">
+                          <a14:useLocalDpi xmlns:a14="http://schemas.microsoft.com/office/drawing/2010/main" val="0"/>
+                        </a:ext>
+                      </a:extLst>
+                    </a:blip>
+                    <a:srcRect t="5483"/>
+                    <a:stretch/>
                   </pic:blipFill>
-                  <pic:spPr>
+                  <pic:spPr bwMode="auto">
                     <a:xfrm>
                       <a:off x="0" y="0"/>
-                      <a:ext cx="4619048" cy="3647619"/>
+                      <a:ext cx="3307715" cy="2468880"/>
                     </a:xfrm>
                     <a:prstGeom prst="rect">
                       <a:avLst/>
                     </a:prstGeom>
+                    <a:ln>
+                      <a:noFill/>
+                    </a:ln>
+                    <a:extLst>
+                      <a:ext uri="{53640926-AAD7-44D8-BBD7-CCE9431645EC}">
+                        <a14:shadowObscured xmlns:a14="http://schemas.microsoft.com/office/drawing/2010/main"/>
+                      </a:ext>
+                    </a:extLst>
                   </pic:spPr>
                 </pic:pic>
               </a:graphicData>
             </a:graphic>
-          </wp:inline>
+            <wp14:sizeRelH relativeFrom="page">
+              <wp14:pctWidth>0</wp14:pctWidth>
+            </wp14:sizeRelH>
+            <wp14:sizeRelV relativeFrom="page">
+              <wp14:pctHeight>0</wp14:pctHeight>
+            </wp14:sizeRelV>
+          </wp:anchor>
         </w:drawing>
       </w:r>
       <w:r>
         <w:rPr>
+          <w:b/>
           <w:noProof/>
         </w:rPr>
+        <w:t>Figure 12.</w:t>
+      </w:r>
+      <w:r>
+        <w:rPr>
+          <w:b/>
+          <w:noProof/>
+        </w:rPr>
         <w:t xml:space="preserve"> </w:t>
       </w:r>
+      <w:r>
+        <w:rPr>
+          <w:noProof/>
+        </w:rPr>
+        <w:t>Class distribution on principal component, two principal components</w:t>
+      </w:r>
     </w:p>
     <w:p>
       <w:pPr>
@@ -8234,18 +8063,39 @@
         <w:rPr>
           <w:noProof/>
         </w:rPr>
-        <w:t>Cluster and class distribution on principal component</w:t>
-      </w:r>
-    </w:p>
-    <w:p>
-      <w:r>
+        <w:t xml:space="preserve"> </w:t>
+      </w:r>
+    </w:p>
+    <w:p>
+      <w:pPr>
         <w:rPr>
           <w:noProof/>
         </w:rPr>
+      </w:pPr>
+      <w:r>
+        <w:rPr>
+          <w:noProof/>
+        </w:rPr>
         <w:drawing>
-          <wp:inline distT="0" distB="0" distL="0" distR="0" wp14:anchorId="79ED986E" wp14:editId="2AFDA0FC">
-            <wp:extent cx="3114286" cy="2057143"/>
-            <wp:effectExtent l="0" t="0" r="0" b="635"/>
+          <wp:anchor distT="0" distB="0" distL="114300" distR="114300" simplePos="0" relativeHeight="251662336" behindDoc="1" locked="0" layoutInCell="1" allowOverlap="1" wp14:anchorId="22BF9826" wp14:editId="4E5F6E96">
+            <wp:simplePos x="0" y="0"/>
+            <wp:positionH relativeFrom="column">
+              <wp:posOffset>1270</wp:posOffset>
+            </wp:positionH>
+            <wp:positionV relativeFrom="paragraph">
+              <wp:posOffset>455930</wp:posOffset>
+            </wp:positionV>
+            <wp:extent cx="2491740" cy="1645920"/>
+            <wp:effectExtent l="0" t="0" r="3810" b="0"/>
+            <wp:wrapTight wrapText="bothSides">
+              <wp:wrapPolygon edited="0">
+                <wp:start x="0" y="0"/>
+                <wp:lineTo x="0" y="21250"/>
+                <wp:lineTo x="21468" y="21250"/>
+                <wp:lineTo x="21468" y="0"/>
+                <wp:lineTo x="0" y="0"/>
+              </wp:wrapPolygon>
+            </wp:wrapTight>
             <wp:docPr id="9" name="Picture 9"/>
             <wp:cNvGraphicFramePr>
               <a:graphicFrameLocks xmlns:a="http://schemas.openxmlformats.org/drawingml/2006/main" noChangeAspect="1"/>
@@ -8258,7 +8108,13 @@
                     <pic:cNvPicPr/>
                   </pic:nvPicPr>
                   <pic:blipFill>
-                    <a:blip r:embed="rId19"/>
+                    <a:blip r:embed="rId19">
+                      <a:extLst>
+                        <a:ext uri="{28A0092B-C50C-407E-A947-70E740481C1C}">
+                          <a14:useLocalDpi xmlns:a14="http://schemas.microsoft.com/office/drawing/2010/main" val="0"/>
+                        </a:ext>
+                      </a:extLst>
+                    </a:blip>
                     <a:stretch>
                       <a:fillRect/>
                     </a:stretch>
@@ -8266,7 +8122,7 @@
                   <pic:spPr>
                     <a:xfrm>
                       <a:off x="0" y="0"/>
-                      <a:ext cx="3114286" cy="2057143"/>
+                      <a:ext cx="2491740" cy="1645920"/>
                     </a:xfrm>
                     <a:prstGeom prst="rect">
                       <a:avLst/>
@@ -8275,14 +8131,346 @@
                 </pic:pic>
               </a:graphicData>
             </a:graphic>
-          </wp:inline>
+            <wp14:sizeRelH relativeFrom="page">
+              <wp14:pctWidth>0</wp14:pctWidth>
+            </wp14:sizeRelH>
+            <wp14:sizeRelV relativeFrom="page">
+              <wp14:pctHeight>0</wp14:pctHeight>
+            </wp14:sizeRelV>
+          </wp:anchor>
+        </w:drawing>
+      </w:r>
+      <w:r>
+        <w:rPr>
+          <w:b/>
+          <w:noProof/>
+        </w:rPr>
+        <w:t>Figure 13.</w:t>
+      </w:r>
+      <w:r>
+        <w:rPr>
+          <w:noProof/>
+        </w:rPr>
+        <w:t xml:space="preserve"> Cluster and class distribution on principal component</w:t>
+      </w:r>
+    </w:p>
+    <w:p/>
+    <w:p>
+      <w:pPr>
+        <w:spacing w:line="276" w:lineRule="auto"/>
+      </w:pPr>
+      <w:r>
+        <w:br w:type="page"/>
+      </w:r>
+    </w:p>
+    <w:p>
+      <w:r>
+        <w:lastRenderedPageBreak/>
+        <w:t xml:space="preserve">Independent component analysis did not return a result in time to analyze for this assignment.  There may be an issue with my implementation of the ABAGAIL library, or some feature of the data itself that makes the task computationally difficult.  Sampling from the top of the stack in a debugger found that the time was spent in q-r decomposition procedure of the ABAGAIL </w:t>
+      </w:r>
+      <w:r>
+        <w:rPr>
+          <w:rStyle w:val="CodeChar"/>
+        </w:rPr>
+        <w:t>SymmetricEigenvalueDecomposition</w:t>
+      </w:r>
+      <w:r>
+        <w:t xml:space="preserve"> class.</w:t>
+      </w:r>
+    </w:p>
+    <w:p>
+      <w:r>
+        <w:rPr>
+          <w:b/>
+        </w:rPr>
+        <w:t xml:space="preserve">Figure </w:t>
+      </w:r>
+      <w:r>
+        <w:rPr>
+          <w:b/>
+        </w:rPr>
+        <w:t>14</w:t>
+      </w:r>
+      <w:r>
+        <w:rPr>
+          <w:b/>
+        </w:rPr>
+        <w:t>.</w:t>
+      </w:r>
+      <w:r>
+        <w:t xml:space="preserve"> Separation of </w:t>
+      </w:r>
+      <w:r>
+        <w:t>loan application approval</w:t>
+      </w:r>
+      <w:r>
+        <w:t xml:space="preserve"> by </w:t>
+      </w:r>
+      <w:r>
+        <w:t>application features</w:t>
+      </w:r>
+      <w:r>
+        <w:t xml:space="preserve"> on full dataset and reduced feature projections into two clusters</w:t>
+      </w:r>
+    </w:p>
+    <w:p>
+      <w:r>
+        <w:rPr>
+          <w:noProof/>
+        </w:rPr>
+        <w:drawing>
+          <wp:anchor distT="0" distB="0" distL="114300" distR="114300" simplePos="0" relativeHeight="251664384" behindDoc="1" locked="0" layoutInCell="1" allowOverlap="1" wp14:anchorId="07999E31" wp14:editId="2F87E3EB">
+            <wp:simplePos x="0" y="0"/>
+            <wp:positionH relativeFrom="column">
+              <wp:posOffset>0</wp:posOffset>
+            </wp:positionH>
+            <wp:positionV relativeFrom="paragraph">
+              <wp:posOffset>3175</wp:posOffset>
+            </wp:positionV>
+            <wp:extent cx="4095115" cy="5875655"/>
+            <wp:effectExtent l="0" t="0" r="635" b="0"/>
+            <wp:wrapTight wrapText="bothSides">
+              <wp:wrapPolygon edited="0">
+                <wp:start x="0" y="0"/>
+                <wp:lineTo x="0" y="21500"/>
+                <wp:lineTo x="21503" y="21500"/>
+                <wp:lineTo x="21503" y="0"/>
+                <wp:lineTo x="0" y="0"/>
+              </wp:wrapPolygon>
+            </wp:wrapTight>
+            <wp:docPr id="6" name="Picture 6"/>
+            <wp:cNvGraphicFramePr>
+              <a:graphicFrameLocks xmlns:a="http://schemas.openxmlformats.org/drawingml/2006/main" noChangeAspect="1"/>
+            </wp:cNvGraphicFramePr>
+            <a:graphic xmlns:a="http://schemas.openxmlformats.org/drawingml/2006/main">
+              <a:graphicData uri="http://schemas.openxmlformats.org/drawingml/2006/picture">
+                <pic:pic xmlns:pic="http://schemas.openxmlformats.org/drawingml/2006/picture">
+                  <pic:nvPicPr>
+                    <pic:cNvPr id="0" name=""/>
+                    <pic:cNvPicPr/>
+                  </pic:nvPicPr>
+                  <pic:blipFill>
+                    <a:blip r:embed="rId20">
+                      <a:extLst>
+                        <a:ext uri="{28A0092B-C50C-407E-A947-70E740481C1C}">
+                          <a14:useLocalDpi xmlns:a14="http://schemas.microsoft.com/office/drawing/2010/main" val="0"/>
+                        </a:ext>
+                      </a:extLst>
+                    </a:blip>
+                    <a:stretch>
+                      <a:fillRect/>
+                    </a:stretch>
+                  </pic:blipFill>
+                  <pic:spPr>
+                    <a:xfrm>
+                      <a:off x="0" y="0"/>
+                      <a:ext cx="4095115" cy="5875655"/>
+                    </a:xfrm>
+                    <a:prstGeom prst="rect">
+                      <a:avLst/>
+                    </a:prstGeom>
+                  </pic:spPr>
+                </pic:pic>
+              </a:graphicData>
+            </a:graphic>
+            <wp14:sizeRelH relativeFrom="page">
+              <wp14:pctWidth>0</wp14:pctWidth>
+            </wp14:sizeRelH>
+            <wp14:sizeRelV relativeFrom="page">
+              <wp14:pctHeight>0</wp14:pctHeight>
+            </wp14:sizeRelV>
+          </wp:anchor>
         </w:drawing>
       </w:r>
     </w:p>
     <w:p/>
     <w:p/>
+    <w:p>
+      <w:r>
+        <w:t>Very poor separation of classes to clusters</w:t>
+      </w:r>
+    </w:p>
+    <w:p/>
+    <w:p/>
+    <w:p>
+      <w:r>
+        <w:t>Very poor separation of classes to clusters</w:t>
+      </w:r>
+    </w:p>
+    <w:p/>
+    <w:p/>
+    <w:p/>
+    <w:p>
+      <w:r>
+        <w:t>Very poor separation of classes to clusters</w:t>
+      </w:r>
+    </w:p>
+    <w:p/>
+    <w:p/>
+    <w:p>
+      <w:r>
+        <w:t>Weak separation of classes to clusters</w:t>
+      </w:r>
+    </w:p>
+    <w:p/>
+    <w:p/>
+    <w:p/>
+    <w:p>
+      <w:pPr>
+        <w:spacing w:line="276" w:lineRule="auto"/>
+      </w:pPr>
+      <w:r>
+        <w:br w:type="page"/>
+      </w:r>
+    </w:p>
+    <w:p>
+      <w:r>
+        <w:lastRenderedPageBreak/>
+        <w:t xml:space="preserve">The loan applications </w:t>
+      </w:r>
+      <w:r>
+        <w:t xml:space="preserve">in this experiment </w:t>
+      </w:r>
+      <w:r>
+        <w:t>did not separate along class lines in the full dataset or the reduced projections.  The random subset of attributes actually improved class separation</w:t>
+      </w:r>
+      <w:r>
+        <w:t>, suggesting one or more di</w:t>
+      </w:r>
+      <w:r>
+        <w:t>scarded attributes were unrelated to the class, and contributed sufficient variation to the Euclidean distance measure used as to overwhelm the features that caused class separation in the reduced subset</w:t>
+      </w:r>
+      <w:r>
+        <w:t xml:space="preserve">.  Clustering applications where </w:t>
+      </w:r>
+      <w:r>
+        <w:t xml:space="preserve">known </w:t>
+      </w:r>
+      <w:r>
+        <w:t xml:space="preserve">class separation is desirable may be impacted by the contribution to distance from attributes that have no bearing on the class. </w:t>
+      </w:r>
+      <w:r>
+        <w:t>Clustering applications where the desired outcome is unknown may yield different results entirely on random subsets of features.  It may be useful to try clustering on a variety of random subsets, or to iterative reapply clustering over a leave-one-out scheme to see which attributes cause a significant shift in the clusters found, indicating an excessive influence of one feature on the outcome.</w:t>
+      </w:r>
+    </w:p>
+    <w:p>
+      <w:pPr>
+        <w:rPr>
+          <w:b/>
+        </w:rPr>
+      </w:pPr>
+      <w:r>
+        <w:rPr>
+          <w:b/>
+        </w:rPr>
+        <w:t>Comparison of clusters</w:t>
+      </w:r>
+      <w:r>
+        <w:rPr>
+          <w:b/>
+        </w:rPr>
+        <w:t xml:space="preserve"> of votes and loan application s</w:t>
+      </w:r>
+    </w:p>
+    <w:p>
+      <w:r>
+        <w:t xml:space="preserve">The clusters found by EM and K-means on the </w:t>
+      </w:r>
+      <w:r>
+        <w:t>loan application</w:t>
+      </w:r>
+      <w:r>
+        <w:t xml:space="preserve"> dataset were unrelated to whether or not the loan application was accepted.  Discarding half of the attributes at random yielded clusters with a majority class, but ultimately the cluster label did not give significant information with which to approve or reject a loan</w:t>
+      </w:r>
+      <w:r>
+        <w:t>.  If the features were not anonymized, there might be clues as to what kind</w:t>
+      </w:r>
+      <w:r>
+        <w:t>s</w:t>
+      </w:r>
+      <w:r>
+        <w:t xml:space="preserve"> of associations were made</w:t>
+      </w:r>
+      <w:r>
+        <w:t xml:space="preserve"> by the cluster</w:t>
+      </w:r>
+      <w:r>
+        <w:t>ing algorithm</w:t>
+      </w:r>
+      <w:r>
+        <w:t xml:space="preserve">, and whether they had </w:t>
+      </w:r>
+      <w:r>
+        <w:t>any utility</w:t>
+      </w:r>
+      <w:r>
+        <w:t>.  Ultimately, the features of the application determine the approval or rejection,</w:t>
+      </w:r>
+      <w:r>
+        <w:t xml:space="preserve"> and not the other way around.</w:t>
+      </w:r>
+    </w:p>
+    <w:p>
+      <w:r>
+        <w:t xml:space="preserve">The house votes dataset found clusters of voting records on key issues that were strongly aligned to party lines.  Each feature was a record of one vote and all votes were binary attributes, so it is impossible for any one vote to overwhelm the rest, as one or more features did in the loan applications.  The reduced subsets all found nearly identical clusters to the original with the exception of independent component analysis.  I can’t define or even guess what kinds of independent signals can be </w:t>
+      </w:r>
+      <w:r>
+        <w:t>extracted from</w:t>
+      </w:r>
+      <w:r>
+        <w:t xml:space="preserve"> voting records, </w:t>
+      </w:r>
+      <w:r>
+        <w:t>so I can’t draw any useful conc</w:t>
+      </w:r>
+      <w:r>
+        <w:t>lusions from running ICA on this dataset.  In this case, the votes cast were probably very much determined by the party affiliation, so the clustering algorithms found that hidden distribution neatly.</w:t>
+      </w:r>
+    </w:p>
+    <w:p>
+      <w:r>
+        <w:t>Clusters of colors in portraits of people</w:t>
+      </w:r>
+    </w:p>
+    <w:p>
+      <w:r>
+        <w:t>Another example of a case where the distribution of the attributes is determined by the underlying class is the Skin dataset.  The levels of light received at the sensor a</w:t>
+      </w:r>
+      <w:r>
+        <w:t xml:space="preserve">re determined by the object in focus (or </w:t>
+      </w:r>
+      <w:r>
+        <w:t xml:space="preserve">by a mixture of </w:t>
+      </w:r>
+      <w:r>
+        <w:t>objects in the circle of confusion</w:t>
+      </w:r>
+      <w:r>
+        <w:t>,</w:t>
+      </w:r>
+      <w:r>
+        <w:t xml:space="preserve"> in unfocused areas).  This is the simplest case of object recognition by color.  I predict one to three clusters will contain skin and be centered </w:t>
+      </w:r>
+      <w:r>
+        <w:t>on</w:t>
+      </w:r>
+      <w:r>
+        <w:t xml:space="preserve"> common skin tones, and the rest will be centered around the colors of other common objects in portraits.</w:t>
+      </w:r>
+      <w:bookmarkStart w:id="0" w:name="_GoBack"/>
+      <w:bookmarkEnd w:id="0"/>
+    </w:p>
+    <w:p>
+      <w:pPr>
+        <w:spacing w:line="276" w:lineRule="auto"/>
+      </w:pPr>
+      <w:r>
+        <w:br w:type="page"/>
+      </w:r>
+    </w:p>
+    <w:p/>
     <w:sectPr>
-      <w:headerReference w:type="default" r:id="rId20"/>
+      <w:headerReference w:type="default" r:id="rId21"/>
       <w:pgSz w:w="12240" w:h="15840"/>
       <w:pgMar w:top="1440" w:right="1440" w:bottom="1440" w:left="1440" w:header="720" w:footer="720" w:gutter="0"/>
       <w:cols w:space="720"/>
@@ -8443,7 +8631,7 @@
             <w:bCs/>
             <w:noProof/>
           </w:rPr>
-          <w:t>15</w:t>
+          <w:t>16</w:t>
         </w:r>
         <w:r>
           <w:rPr>
@@ -8485,7 +8673,7 @@
             <w:bCs/>
             <w:noProof/>
           </w:rPr>
-          <w:t>15</w:t>
+          <w:t>17</w:t>
         </w:r>
         <w:r>
           <w:rPr>

</xml_diff>